<commit_message>
move UI into correct section
</commit_message>
<xml_diff>
--- a/TutorGroup_Deliverable_2_SRS.docx
+++ b/TutorGroup_Deliverable_2_SRS.docx
@@ -2585,34 +2585,6 @@
           <w:color w:val="000000" w:themeColor="text1"/>
         </w:rPr>
       </w:pPr>
-      <w:r>
-        <w:rPr>
-          <w:color w:val="000000" w:themeColor="text1"/>
-        </w:rPr>
-        <w:t>3.1.</w:t>
-      </w:r>
-      <w:r>
-        <w:tab/>
-      </w:r>
-      <w:r>
-        <w:rPr>
-          <w:color w:val="000000" w:themeColor="text1"/>
-        </w:rPr>
-        <w:t>UI Mockup</w:t>
-      </w:r>
-    </w:p>
-    <w:p>
-      <w:pPr>
-        <w:pStyle w:val="BodyA"/>
-      </w:pPr>
-    </w:p>
-    <w:p>
-      <w:pPr>
-        <w:pStyle w:val="BodyA"/>
-        <w:rPr>
-          <w:color w:val="000000" w:themeColor="text1"/>
-        </w:rPr>
-      </w:pPr>
     </w:p>
     <w:p>
       <w:pPr>
@@ -2629,13 +2601,13 @@
         </w:rPr>
         <w:lastRenderedPageBreak/>
         <w:drawing>
-          <wp:anchor distT="0" distB="0" distL="114300" distR="114300" simplePos="0" relativeHeight="251658240" behindDoc="0" locked="0" layoutInCell="1" allowOverlap="1" wp14:anchorId="667BF0CF" wp14:editId="6C0C435F">
+          <wp:anchor distT="0" distB="0" distL="114300" distR="114300" simplePos="0" relativeHeight="251658240" behindDoc="0" locked="0" layoutInCell="1" allowOverlap="1" wp14:anchorId="667BF0CF" wp14:editId="5D71ADA9">
             <wp:simplePos x="0" y="0"/>
             <wp:positionH relativeFrom="column">
-              <wp:posOffset>1903095</wp:posOffset>
+              <wp:posOffset>-1009</wp:posOffset>
             </wp:positionH>
             <wp:positionV relativeFrom="margin">
-              <wp:align>top</wp:align>
+              <wp:posOffset>301214</wp:posOffset>
             </wp:positionV>
             <wp:extent cx="2628900" cy="2686050"/>
             <wp:effectExtent l="0" t="0" r="0" b="0"/>
@@ -2683,13 +2655,13 @@
           <w:noProof/>
         </w:rPr>
         <w:drawing>
-          <wp:anchor distT="0" distB="0" distL="114300" distR="114300" simplePos="0" relativeHeight="251659264" behindDoc="1" locked="0" layoutInCell="1" allowOverlap="1" wp14:anchorId="1C5C7041" wp14:editId="76F12C99">
+          <wp:anchor distT="0" distB="0" distL="114300" distR="114300" simplePos="0" relativeHeight="251659264" behindDoc="1" locked="0" layoutInCell="1" allowOverlap="1" wp14:anchorId="1C5C7041" wp14:editId="0D8DA021">
             <wp:simplePos x="0" y="0"/>
             <wp:positionH relativeFrom="margin">
-              <wp:align>right</wp:align>
+              <wp:posOffset>-7620</wp:posOffset>
             </wp:positionH>
             <wp:positionV relativeFrom="paragraph">
-              <wp:posOffset>2703049</wp:posOffset>
+              <wp:posOffset>3089835</wp:posOffset>
             </wp:positionV>
             <wp:extent cx="6130925" cy="3857625"/>
             <wp:effectExtent l="0" t="0" r="3175" b="9525"/>
@@ -2759,18 +2731,7 @@
           <w:sz w:val="22"/>
           <w:szCs w:val="22"/>
         </w:rPr>
-        <w:t>When the application is launched, a log in screen containing username and password text fields, a sign in button, and the name off the application will appear. After signing in the user will be taken to the home page. The main way to navigate around is a menu that takes a portion of the left side of the screen. This menu will have options to direct you to the various features of the application such as posting listings, searching for tutors, viewing your profile, etc. This menu will vary in features de</w:t>
-      </w:r>
-      <w:r>
-        <w:rPr>
-          <w:rFonts w:ascii="Arial" w:hAnsi="Arial"/>
-          <w:b w:val="0"/>
-          <w:bCs w:val="0"/>
-          <w:sz w:val="22"/>
-          <w:szCs w:val="22"/>
-        </w:rPr>
-        <w:lastRenderedPageBreak/>
-        <w:t xml:space="preserve">pending on if the user is a student or tutor and will be visible no matter where you are in the application. If an error message were to occur, the user would be informed by a pop-up in the middle of the screen, covering 25% of the screen. </w:t>
+        <w:t xml:space="preserve">When the application is launched, a log in screen containing username and password text fields, a sign in button, and the name off the application will appear. After signing in the user will be taken to the home page. The main way to navigate around is a menu that takes a portion of the left side of the screen. This menu will have options to direct you to the various features of the application such as posting listings, searching for tutors, viewing your profile, etc. This menu will vary in features depending on if the user is a student or tutor and will be visible no matter where you are in the application. If an error message were to occur, the user would be informed by a pop-up in the middle of the screen, covering 25% of the screen. </w:t>
       </w:r>
     </w:p>
     <w:p>
@@ -2783,6 +2744,7 @@
       </w:pPr>
       <w:bookmarkStart w:id="17" w:name="_Toc17"/>
       <w:r>
+        <w:lastRenderedPageBreak/>
         <w:t>Hardware Interfaces</w:t>
       </w:r>
       <w:bookmarkEnd w:id="17"/>
@@ -8118,7 +8080,7 @@
   <w:num w:numId="16">
     <w:abstractNumId w:val="3"/>
     <w:lvlOverride w:ilvl="0">
-      <w:lvl w:ilvl="0" w:tplc="5338F368">
+      <w:lvl w:ilvl="0" w:tplc="ACCCA216">
         <w:start w:val="1"/>
         <w:numFmt w:val="bullet"/>
         <w:lvlText w:val="•"/>
@@ -8153,7 +8115,7 @@
       </w:lvl>
     </w:lvlOverride>
     <w:lvlOverride w:ilvl="1">
-      <w:lvl w:ilvl="1" w:tplc="9EE2BB48">
+      <w:lvl w:ilvl="1" w:tplc="A77844D6">
         <w:start w:val="1"/>
         <w:numFmt w:val="bullet"/>
         <w:lvlText w:val="•"/>
@@ -8189,7 +8151,7 @@
       </w:lvl>
     </w:lvlOverride>
     <w:lvlOverride w:ilvl="2">
-      <w:lvl w:ilvl="2" w:tplc="672A42A0">
+      <w:lvl w:ilvl="2" w:tplc="219CE026">
         <w:start w:val="1"/>
         <w:numFmt w:val="bullet"/>
         <w:lvlText w:val="•"/>
@@ -8225,7 +8187,7 @@
       </w:lvl>
     </w:lvlOverride>
     <w:lvlOverride w:ilvl="3">
-      <w:lvl w:ilvl="3" w:tplc="4E5EE42E">
+      <w:lvl w:ilvl="3" w:tplc="D2A0F9BA">
         <w:start w:val="1"/>
         <w:numFmt w:val="bullet"/>
         <w:lvlText w:val="•"/>
@@ -8261,7 +8223,7 @@
       </w:lvl>
     </w:lvlOverride>
     <w:lvlOverride w:ilvl="4">
-      <w:lvl w:ilvl="4" w:tplc="78EC7ECC">
+      <w:lvl w:ilvl="4" w:tplc="DEDAF87E">
         <w:start w:val="1"/>
         <w:numFmt w:val="bullet"/>
         <w:lvlText w:val="•"/>
@@ -8297,7 +8259,7 @@
       </w:lvl>
     </w:lvlOverride>
     <w:lvlOverride w:ilvl="5">
-      <w:lvl w:ilvl="5" w:tplc="FF760BFE">
+      <w:lvl w:ilvl="5" w:tplc="83AE42A4">
         <w:start w:val="1"/>
         <w:numFmt w:val="bullet"/>
         <w:lvlText w:val="•"/>
@@ -8333,7 +8295,7 @@
       </w:lvl>
     </w:lvlOverride>
     <w:lvlOverride w:ilvl="6">
-      <w:lvl w:ilvl="6" w:tplc="57C69836">
+      <w:lvl w:ilvl="6" w:tplc="F57E94C8">
         <w:start w:val="1"/>
         <w:numFmt w:val="bullet"/>
         <w:lvlText w:val="•"/>
@@ -8369,7 +8331,7 @@
       </w:lvl>
     </w:lvlOverride>
     <w:lvlOverride w:ilvl="7">
-      <w:lvl w:ilvl="7" w:tplc="FB46375A">
+      <w:lvl w:ilvl="7" w:tplc="3FCE38B2">
         <w:start w:val="1"/>
         <w:numFmt w:val="bullet"/>
         <w:lvlText w:val="•"/>
@@ -8405,7 +8367,7 @@
       </w:lvl>
     </w:lvlOverride>
     <w:lvlOverride w:ilvl="8">
-      <w:lvl w:ilvl="8" w:tplc="DFE84890">
+      <w:lvl w:ilvl="8" w:tplc="923C9D68">
         <w:start w:val="1"/>
         <w:numFmt w:val="bullet"/>
         <w:lvlText w:val="•"/>

</xml_diff>